<commit_message>
added extra fields to klass_shak from shakregion.xml
</commit_message>
<xml_diff>
--- a/doc/Drifts og installationsvejledning.docx
+++ b/doc/Drifts og installationsvejledning.docx
@@ -219,8 +219,6 @@
       <w:r>
         <w:fldChar w:fldCharType="separate"/>
       </w:r>
-      <w:bookmarkStart w:id="1" w:name="_GoBack"/>
-      <w:bookmarkEnd w:id="1"/>
       <w:r>
         <w:rPr>
           <w:noProof/>
@@ -2823,13 +2821,13 @@
       <w:pPr>
         <w:pStyle w:val="Overskrift1"/>
       </w:pPr>
-      <w:bookmarkStart w:id="2" w:name="_Toc253924028"/>
+      <w:bookmarkStart w:id="1" w:name="_Toc253924028"/>
       <w:bookmarkEnd w:id="0"/>
       <w:r>
         <w:lastRenderedPageBreak/>
         <w:t>Formål</w:t>
       </w:r>
-      <w:bookmarkEnd w:id="2"/>
+      <w:bookmarkEnd w:id="1"/>
     </w:p>
     <w:p>
       <w:pPr>
@@ -3013,7 +3011,7 @@
       <w:pPr>
         <w:pStyle w:val="Overskrift1"/>
       </w:pPr>
-      <w:bookmarkStart w:id="3" w:name="_Toc253924029"/>
+      <w:bookmarkStart w:id="2" w:name="_Toc253924029"/>
       <w:r>
         <w:lastRenderedPageBreak/>
         <w:t>FGR-</w:t>
@@ -3024,106 +3022,106 @@
       <w:r>
         <w:t>importer</w:t>
       </w:r>
+      <w:bookmarkEnd w:id="2"/>
+    </w:p>
+    <w:p>
+      <w:r>
+        <w:t>Dette dokument omf</w:t>
+      </w:r>
+      <w:r>
+        <w:t>atter drift og installation</w:t>
+      </w:r>
+      <w:r>
+        <w:t xml:space="preserve"> af </w:t>
+      </w:r>
+      <w:r>
+        <w:t xml:space="preserve">HAIBA </w:t>
+      </w:r>
+      <w:r>
+        <w:t>FGR-</w:t>
+      </w:r>
+      <w:proofErr w:type="spellStart"/>
+      <w:r>
+        <w:t>data</w:t>
+      </w:r>
+      <w:r>
+        <w:t>importeren</w:t>
+      </w:r>
+      <w:proofErr w:type="spellEnd"/>
+    </w:p>
+    <w:p>
+      <w:r>
+        <w:t xml:space="preserve">Listen herunder beskriver hver </w:t>
+      </w:r>
+      <w:r>
+        <w:t xml:space="preserve">del </w:t>
+      </w:r>
+      <w:r>
+        <w:t>komponent med type</w:t>
+      </w:r>
+      <w:r>
+        <w:t>,</w:t>
+      </w:r>
+      <w:r>
+        <w:t xml:space="preserve"> </w:t>
+      </w:r>
+      <w:r>
+        <w:t xml:space="preserve">evt. </w:t>
+      </w:r>
+      <w:r>
+        <w:t xml:space="preserve">status URL og </w:t>
+      </w:r>
+      <w:r>
+        <w:t>filnavne</w:t>
+      </w:r>
+      <w:r>
+        <w:t xml:space="preserve">. Status URL’en kan løbende </w:t>
+      </w:r>
+      <w:proofErr w:type="spellStart"/>
+      <w:r>
+        <w:t>polles</w:t>
+      </w:r>
+      <w:proofErr w:type="spellEnd"/>
+      <w:r>
+        <w:t xml:space="preserve"> for at </w:t>
+      </w:r>
+      <w:proofErr w:type="spellStart"/>
+      <w:r>
+        <w:t>checke</w:t>
+      </w:r>
+      <w:proofErr w:type="spellEnd"/>
+      <w:r>
+        <w:t xml:space="preserve"> komponentens status.</w:t>
+      </w:r>
+    </w:p>
+    <w:p>
+      <w:pPr>
+        <w:pStyle w:val="Overskrift2"/>
+      </w:pPr>
+      <w:bookmarkStart w:id="3" w:name="_Toc253924030"/>
+      <w:r>
+        <w:t>K</w:t>
+      </w:r>
+      <w:r>
+        <w:t>omponenter</w:t>
+      </w:r>
       <w:bookmarkEnd w:id="3"/>
     </w:p>
     <w:p>
-      <w:r>
-        <w:t>Dette dokument omf</w:t>
-      </w:r>
-      <w:r>
-        <w:t>atter drift og installation</w:t>
-      </w:r>
-      <w:r>
-        <w:t xml:space="preserve"> af </w:t>
-      </w:r>
-      <w:r>
-        <w:t xml:space="preserve">HAIBA </w:t>
-      </w:r>
+      <w:pPr>
+        <w:pStyle w:val="Overskrift3"/>
+      </w:pPr>
+      <w:bookmarkStart w:id="4" w:name="_Toc253924031"/>
       <w:r>
         <w:t>FGR-</w:t>
       </w:r>
-      <w:proofErr w:type="spellStart"/>
       <w:r>
         <w:t>data</w:t>
       </w:r>
       <w:r>
-        <w:t>importeren</w:t>
-      </w:r>
-      <w:proofErr w:type="spellEnd"/>
-    </w:p>
-    <w:p>
-      <w:r>
-        <w:t xml:space="preserve">Listen herunder beskriver hver </w:t>
-      </w:r>
-      <w:r>
-        <w:t xml:space="preserve">del </w:t>
-      </w:r>
-      <w:r>
-        <w:t>komponent med type</w:t>
-      </w:r>
-      <w:r>
-        <w:t>,</w:t>
-      </w:r>
-      <w:r>
-        <w:t xml:space="preserve"> </w:t>
-      </w:r>
-      <w:r>
-        <w:t xml:space="preserve">evt. </w:t>
-      </w:r>
-      <w:r>
-        <w:t xml:space="preserve">status URL og </w:t>
-      </w:r>
-      <w:r>
-        <w:t>filnavne</w:t>
-      </w:r>
-      <w:r>
-        <w:t xml:space="preserve">. Status URL’en kan løbende </w:t>
-      </w:r>
-      <w:proofErr w:type="spellStart"/>
-      <w:r>
-        <w:t>polles</w:t>
-      </w:r>
-      <w:proofErr w:type="spellEnd"/>
-      <w:r>
-        <w:t xml:space="preserve"> for at </w:t>
-      </w:r>
-      <w:proofErr w:type="spellStart"/>
-      <w:r>
-        <w:t>checke</w:t>
-      </w:r>
-      <w:proofErr w:type="spellEnd"/>
-      <w:r>
-        <w:t xml:space="preserve"> komponentens status.</w:t>
-      </w:r>
-    </w:p>
-    <w:p>
-      <w:pPr>
-        <w:pStyle w:val="Overskrift2"/>
-      </w:pPr>
-      <w:bookmarkStart w:id="4" w:name="_Toc253924030"/>
-      <w:r>
-        <w:t>K</w:t>
-      </w:r>
-      <w:r>
-        <w:t>omponenter</w:t>
+        <w:t>importer</w:t>
       </w:r>
       <w:bookmarkEnd w:id="4"/>
-    </w:p>
-    <w:p>
-      <w:pPr>
-        <w:pStyle w:val="Overskrift3"/>
-      </w:pPr>
-      <w:bookmarkStart w:id="5" w:name="_Toc253924031"/>
-      <w:r>
-        <w:t>FGR-</w:t>
-      </w:r>
-      <w:r>
-        <w:t>data</w:t>
-      </w:r>
-      <w:r>
-        <w:t>importer</w:t>
-      </w:r>
-      <w:bookmarkEnd w:id="5"/>
     </w:p>
     <w:p>
       <w:pPr>
@@ -3268,155 +3266,155 @@
       <w:pPr>
         <w:pStyle w:val="Overskrift3"/>
       </w:pPr>
-      <w:bookmarkStart w:id="6" w:name="_Toc253924032"/>
+      <w:bookmarkStart w:id="5" w:name="_Toc253924032"/>
       <w:r>
         <w:t>HAIBA</w:t>
       </w:r>
       <w:r>
         <w:t xml:space="preserve"> database</w:t>
       </w:r>
+      <w:bookmarkEnd w:id="5"/>
+    </w:p>
+    <w:p>
+      <w:pPr>
+        <w:rPr>
+          <w:b/>
+        </w:rPr>
+      </w:pPr>
+      <w:r>
+        <w:rPr>
+          <w:b/>
+        </w:rPr>
+        <w:t>Test:</w:t>
+      </w:r>
+    </w:p>
+    <w:p>
+      <w:r>
+        <w:t xml:space="preserve">Databaseserver ligger på host: </w:t>
+      </w:r>
+      <w:r>
+        <w:rPr>
+          <w:rFonts w:ascii="Courier New" w:hAnsi="Courier New" w:cs="Courier New"/>
+        </w:rPr>
+        <w:t>SRV-</w:t>
+      </w:r>
+      <w:r>
+        <w:rPr>
+          <w:rFonts w:ascii="Courier New" w:hAnsi="Courier New" w:cs="Courier New"/>
+        </w:rPr>
+        <w:t>SQL-TEST01</w:t>
+      </w:r>
+    </w:p>
+    <w:p>
+      <w:pPr>
+        <w:rPr>
+          <w:rFonts w:ascii="Courier New" w:hAnsi="Courier New" w:cs="Courier New"/>
+        </w:rPr>
+      </w:pPr>
+      <w:r>
+        <w:t xml:space="preserve">Databasen hedder: </w:t>
+      </w:r>
+      <w:r>
+        <w:rPr>
+          <w:rFonts w:ascii="Courier New" w:hAnsi="Courier New" w:cs="Courier New"/>
+        </w:rPr>
+        <w:t>HAIBA</w:t>
+      </w:r>
+    </w:p>
+    <w:p/>
+    <w:p>
+      <w:r>
+        <w:t xml:space="preserve">Brugernavn: </w:t>
+      </w:r>
+      <w:proofErr w:type="spellStart"/>
+      <w:r>
+        <w:rPr>
+          <w:rFonts w:ascii="Courier New" w:hAnsi="Courier New" w:cs="Courier New"/>
+        </w:rPr>
+        <w:t>haiba_app</w:t>
+      </w:r>
+      <w:proofErr w:type="spellEnd"/>
+    </w:p>
+    <w:p>
+      <w:r>
+        <w:t>Password: Indskrives ikke her</w:t>
+      </w:r>
+    </w:p>
+    <w:p>
+      <w:pPr>
+        <w:rPr>
+          <w:color w:val="FF0000"/>
+        </w:rPr>
+      </w:pPr>
+    </w:p>
+    <w:p>
+      <w:pPr>
+        <w:rPr>
+          <w:b/>
+        </w:rPr>
+      </w:pPr>
+      <w:r>
+        <w:rPr>
+          <w:b/>
+        </w:rPr>
+        <w:t>Produktion:</w:t>
+      </w:r>
+    </w:p>
+    <w:p>
+      <w:r>
+        <w:t xml:space="preserve">Databaseserver ligger på host: </w:t>
+      </w:r>
+      <w:r>
+        <w:rPr>
+          <w:rFonts w:ascii="Courier New" w:hAnsi="Courier New" w:cs="Courier New"/>
+        </w:rPr>
+        <w:t>SQLSERVER02</w:t>
+      </w:r>
+    </w:p>
+    <w:p>
+      <w:pPr>
+        <w:rPr>
+          <w:rFonts w:ascii="Courier New" w:hAnsi="Courier New" w:cs="Courier New"/>
+        </w:rPr>
+      </w:pPr>
+      <w:r>
+        <w:t xml:space="preserve">Databasen hedder: </w:t>
+      </w:r>
+      <w:r>
+        <w:rPr>
+          <w:rFonts w:ascii="Courier New" w:hAnsi="Courier New" w:cs="Courier New"/>
+        </w:rPr>
+        <w:t>HAIBA</w:t>
+      </w:r>
+    </w:p>
+    <w:p/>
+    <w:p>
+      <w:r>
+        <w:t xml:space="preserve">Brugernavn: </w:t>
+      </w:r>
+      <w:proofErr w:type="spellStart"/>
+      <w:r>
+        <w:rPr>
+          <w:rFonts w:ascii="Courier New" w:hAnsi="Courier New" w:cs="Courier New"/>
+        </w:rPr>
+        <w:t>haiba_app</w:t>
+      </w:r>
+      <w:proofErr w:type="spellEnd"/>
+    </w:p>
+    <w:p>
+      <w:r>
+        <w:t>Password: Indskrives ikke her</w:t>
+      </w:r>
+    </w:p>
+    <w:p>
+      <w:pPr>
+        <w:pStyle w:val="Overskrift3"/>
+      </w:pPr>
+      <w:bookmarkStart w:id="6" w:name="_Toc253924033"/>
+      <w:r>
+        <w:t>Applikationsserver</w:t>
+      </w:r>
       <w:bookmarkEnd w:id="6"/>
-    </w:p>
-    <w:p>
-      <w:pPr>
-        <w:rPr>
-          <w:b/>
-        </w:rPr>
-      </w:pPr>
-      <w:r>
-        <w:rPr>
-          <w:b/>
-        </w:rPr>
-        <w:t>Test:</w:t>
-      </w:r>
-    </w:p>
-    <w:p>
-      <w:r>
-        <w:t xml:space="preserve">Databaseserver ligger på host: </w:t>
-      </w:r>
-      <w:r>
-        <w:rPr>
-          <w:rFonts w:ascii="Courier New" w:hAnsi="Courier New" w:cs="Courier New"/>
-        </w:rPr>
-        <w:t>SRV-</w:t>
-      </w:r>
-      <w:r>
-        <w:rPr>
-          <w:rFonts w:ascii="Courier New" w:hAnsi="Courier New" w:cs="Courier New"/>
-        </w:rPr>
-        <w:t>SQL-TEST01</w:t>
-      </w:r>
-    </w:p>
-    <w:p>
-      <w:pPr>
-        <w:rPr>
-          <w:rFonts w:ascii="Courier New" w:hAnsi="Courier New" w:cs="Courier New"/>
-        </w:rPr>
-      </w:pPr>
-      <w:r>
-        <w:t xml:space="preserve">Databasen hedder: </w:t>
-      </w:r>
-      <w:r>
-        <w:rPr>
-          <w:rFonts w:ascii="Courier New" w:hAnsi="Courier New" w:cs="Courier New"/>
-        </w:rPr>
-        <w:t>HAIBA</w:t>
-      </w:r>
-    </w:p>
-    <w:p/>
-    <w:p>
-      <w:r>
-        <w:t xml:space="preserve">Brugernavn: </w:t>
-      </w:r>
-      <w:proofErr w:type="spellStart"/>
-      <w:r>
-        <w:rPr>
-          <w:rFonts w:ascii="Courier New" w:hAnsi="Courier New" w:cs="Courier New"/>
-        </w:rPr>
-        <w:t>haiba_app</w:t>
-      </w:r>
-      <w:proofErr w:type="spellEnd"/>
-    </w:p>
-    <w:p>
-      <w:r>
-        <w:t>Password: Indskrives ikke her</w:t>
-      </w:r>
-    </w:p>
-    <w:p>
-      <w:pPr>
-        <w:rPr>
-          <w:color w:val="FF0000"/>
-        </w:rPr>
-      </w:pPr>
-    </w:p>
-    <w:p>
-      <w:pPr>
-        <w:rPr>
-          <w:b/>
-        </w:rPr>
-      </w:pPr>
-      <w:r>
-        <w:rPr>
-          <w:b/>
-        </w:rPr>
-        <w:t>Produktion:</w:t>
-      </w:r>
-    </w:p>
-    <w:p>
-      <w:r>
-        <w:t xml:space="preserve">Databaseserver ligger på host: </w:t>
-      </w:r>
-      <w:r>
-        <w:rPr>
-          <w:rFonts w:ascii="Courier New" w:hAnsi="Courier New" w:cs="Courier New"/>
-        </w:rPr>
-        <w:t>SQLSERVER02</w:t>
-      </w:r>
-    </w:p>
-    <w:p>
-      <w:pPr>
-        <w:rPr>
-          <w:rFonts w:ascii="Courier New" w:hAnsi="Courier New" w:cs="Courier New"/>
-        </w:rPr>
-      </w:pPr>
-      <w:r>
-        <w:t xml:space="preserve">Databasen hedder: </w:t>
-      </w:r>
-      <w:r>
-        <w:rPr>
-          <w:rFonts w:ascii="Courier New" w:hAnsi="Courier New" w:cs="Courier New"/>
-        </w:rPr>
-        <w:t>HAIBA</w:t>
-      </w:r>
-    </w:p>
-    <w:p/>
-    <w:p>
-      <w:r>
-        <w:t xml:space="preserve">Brugernavn: </w:t>
-      </w:r>
-      <w:proofErr w:type="spellStart"/>
-      <w:r>
-        <w:rPr>
-          <w:rFonts w:ascii="Courier New" w:hAnsi="Courier New" w:cs="Courier New"/>
-        </w:rPr>
-        <w:t>haiba_app</w:t>
-      </w:r>
-      <w:proofErr w:type="spellEnd"/>
-    </w:p>
-    <w:p>
-      <w:r>
-        <w:t>Password: Indskrives ikke her</w:t>
-      </w:r>
-    </w:p>
-    <w:p>
-      <w:pPr>
-        <w:pStyle w:val="Overskrift3"/>
-      </w:pPr>
-      <w:bookmarkStart w:id="7" w:name="_Toc253924033"/>
-      <w:r>
-        <w:t>Applikationsserver</w:t>
-      </w:r>
-      <w:bookmarkEnd w:id="7"/>
     </w:p>
     <w:p>
       <w:pPr>
@@ -3546,38 +3544,38 @@
       <w:pPr>
         <w:pStyle w:val="Overskrift1"/>
       </w:pPr>
-      <w:bookmarkStart w:id="8" w:name="_Toc253924034"/>
+      <w:bookmarkStart w:id="7" w:name="_Toc253924034"/>
       <w:r>
         <w:lastRenderedPageBreak/>
         <w:t>Installation</w:t>
       </w:r>
+      <w:bookmarkEnd w:id="7"/>
+    </w:p>
+    <w:p>
+      <w:pPr>
+        <w:pStyle w:val="Overskrift2"/>
+      </w:pPr>
+      <w:bookmarkStart w:id="8" w:name="_Toc221332848"/>
+      <w:bookmarkStart w:id="9" w:name="_Toc253924035"/>
+      <w:r>
+        <w:t>Krav til driftsmiljø</w:t>
+      </w:r>
       <w:bookmarkEnd w:id="8"/>
-    </w:p>
-    <w:p>
-      <w:pPr>
-        <w:pStyle w:val="Overskrift2"/>
-      </w:pPr>
-      <w:bookmarkStart w:id="9" w:name="_Toc221332848"/>
-      <w:bookmarkStart w:id="10" w:name="_Toc253924035"/>
-      <w:r>
-        <w:t>Krav til driftsmiljø</w:t>
-      </w:r>
       <w:bookmarkEnd w:id="9"/>
+    </w:p>
+    <w:p>
+      <w:pPr>
+        <w:pStyle w:val="Overskrift3"/>
+      </w:pPr>
+      <w:bookmarkStart w:id="10" w:name="_Toc295902103"/>
+      <w:bookmarkStart w:id="11" w:name="_Toc221332849"/>
+      <w:bookmarkStart w:id="12" w:name="_Toc253924036"/>
+      <w:r>
+        <w:t>Krav til applikationsservere</w:t>
+      </w:r>
       <w:bookmarkEnd w:id="10"/>
-    </w:p>
-    <w:p>
-      <w:pPr>
-        <w:pStyle w:val="Overskrift3"/>
-      </w:pPr>
-      <w:bookmarkStart w:id="11" w:name="_Toc295902103"/>
-      <w:bookmarkStart w:id="12" w:name="_Toc221332849"/>
-      <w:bookmarkStart w:id="13" w:name="_Toc253924036"/>
-      <w:r>
-        <w:t>Krav til applikationsservere</w:t>
-      </w:r>
       <w:bookmarkEnd w:id="11"/>
       <w:bookmarkEnd w:id="12"/>
-      <w:bookmarkEnd w:id="13"/>
     </w:p>
     <w:p>
       <w:pPr>
@@ -3631,81 +3629,81 @@
       <w:pPr>
         <w:pStyle w:val="Overskrift3"/>
       </w:pPr>
-      <w:bookmarkStart w:id="14" w:name="_Toc295902104"/>
-      <w:bookmarkStart w:id="15" w:name="_Toc221332850"/>
-      <w:bookmarkStart w:id="16" w:name="_Toc253924037"/>
+      <w:bookmarkStart w:id="13" w:name="_Toc295902104"/>
+      <w:bookmarkStart w:id="14" w:name="_Toc221332850"/>
+      <w:bookmarkStart w:id="15" w:name="_Toc253924037"/>
       <w:r>
         <w:t>Krav til operativsystem</w:t>
       </w:r>
+      <w:bookmarkEnd w:id="13"/>
       <w:bookmarkEnd w:id="14"/>
       <w:bookmarkEnd w:id="15"/>
+    </w:p>
+    <w:p>
+      <w:r>
+        <w:t xml:space="preserve">Der stilles ingen krav til operativsystemet, ud over det åbenlyse krav om at Java er understøttet på operativsystemet. Det forventes </w:t>
+      </w:r>
+      <w:r>
+        <w:t xml:space="preserve">dog </w:t>
+      </w:r>
+      <w:r>
+        <w:t>at operativsys</w:t>
+      </w:r>
+      <w:r>
+        <w:t xml:space="preserve">temet er Microsoft Windows Server 2003 med </w:t>
+      </w:r>
+      <w:proofErr w:type="spellStart"/>
+      <w:r>
+        <w:t>servicepack</w:t>
+      </w:r>
+      <w:proofErr w:type="spellEnd"/>
+      <w:r>
+        <w:t xml:space="preserve"> 2 installeret</w:t>
+      </w:r>
+    </w:p>
+    <w:p>
+      <w:pPr>
+        <w:pStyle w:val="Overskrift3"/>
+      </w:pPr>
+      <w:bookmarkStart w:id="16" w:name="_Toc295902105"/>
+      <w:bookmarkStart w:id="17" w:name="_Toc221332851"/>
+      <w:bookmarkStart w:id="18" w:name="_Toc253924038"/>
+      <w:r>
+        <w:t>Krav til database</w:t>
+      </w:r>
       <w:bookmarkEnd w:id="16"/>
-    </w:p>
-    <w:p>
-      <w:r>
-        <w:t xml:space="preserve">Der stilles ingen krav til operativsystemet, ud over det åbenlyse krav om at Java er understøttet på operativsystemet. Det forventes </w:t>
-      </w:r>
-      <w:r>
-        <w:t xml:space="preserve">dog </w:t>
-      </w:r>
-      <w:r>
-        <w:t>at operativsys</w:t>
-      </w:r>
-      <w:r>
-        <w:t xml:space="preserve">temet er Microsoft Windows Server 2003 med </w:t>
-      </w:r>
-      <w:proofErr w:type="spellStart"/>
-      <w:r>
-        <w:t>servicepack</w:t>
-      </w:r>
-      <w:proofErr w:type="spellEnd"/>
-      <w:r>
-        <w:t xml:space="preserve"> 2 installeret</w:t>
-      </w:r>
-    </w:p>
-    <w:p>
-      <w:pPr>
-        <w:pStyle w:val="Overskrift3"/>
-      </w:pPr>
-      <w:bookmarkStart w:id="17" w:name="_Toc295902105"/>
-      <w:bookmarkStart w:id="18" w:name="_Toc221332851"/>
-      <w:bookmarkStart w:id="19" w:name="_Toc253924038"/>
-      <w:r>
-        <w:t>Krav til database</w:t>
-      </w:r>
       <w:bookmarkEnd w:id="17"/>
       <w:bookmarkEnd w:id="18"/>
+    </w:p>
+    <w:p>
+      <w:r>
+        <w:t xml:space="preserve">Komponenten er testet mod MS </w:t>
+      </w:r>
+      <w:proofErr w:type="spellStart"/>
+      <w:r>
+        <w:t>SQLServer</w:t>
+      </w:r>
+      <w:proofErr w:type="spellEnd"/>
+      <w:r>
+        <w:t xml:space="preserve"> 2008</w:t>
+      </w:r>
+      <w:r>
+        <w:t xml:space="preserve"> Og skal som minimum køre mod denne version</w:t>
+      </w:r>
+    </w:p>
+    <w:p>
+      <w:pPr>
+        <w:pStyle w:val="Overskrift3"/>
+      </w:pPr>
+      <w:bookmarkStart w:id="19" w:name="_Toc295902106"/>
+      <w:bookmarkStart w:id="20" w:name="_Toc221332852"/>
+      <w:bookmarkStart w:id="21" w:name="_Toc253924039"/>
+      <w:r>
+        <w:t>Krav til hardware</w:t>
+      </w:r>
       <w:bookmarkEnd w:id="19"/>
-    </w:p>
-    <w:p>
-      <w:r>
-        <w:t xml:space="preserve">Komponenten er testet mod MS </w:t>
-      </w:r>
-      <w:proofErr w:type="spellStart"/>
-      <w:r>
-        <w:t>SQLServer</w:t>
-      </w:r>
-      <w:proofErr w:type="spellEnd"/>
-      <w:r>
-        <w:t xml:space="preserve"> 2008</w:t>
-      </w:r>
-      <w:r>
-        <w:t xml:space="preserve"> Og skal som minimum køre mod denne version</w:t>
-      </w:r>
-    </w:p>
-    <w:p>
-      <w:pPr>
-        <w:pStyle w:val="Overskrift3"/>
-      </w:pPr>
-      <w:bookmarkStart w:id="20" w:name="_Toc295902106"/>
-      <w:bookmarkStart w:id="21" w:name="_Toc221332852"/>
-      <w:bookmarkStart w:id="22" w:name="_Toc253924039"/>
-      <w:r>
-        <w:t>Krav til hardware</w:t>
-      </w:r>
       <w:bookmarkEnd w:id="20"/>
       <w:bookmarkEnd w:id="21"/>
-      <w:bookmarkEnd w:id="22"/>
     </w:p>
     <w:p>
       <w:r>
@@ -3789,8 +3787,8 @@
       <w:pPr>
         <w:pStyle w:val="Overskrift2"/>
       </w:pPr>
-      <w:bookmarkStart w:id="23" w:name="_Toc221332853"/>
-      <w:bookmarkStart w:id="24" w:name="_Toc253924040"/>
+      <w:bookmarkStart w:id="22" w:name="_Toc221332853"/>
+      <w:bookmarkStart w:id="23" w:name="_Toc253924040"/>
       <w:r>
         <w:t xml:space="preserve">Installation af </w:t>
       </w:r>
@@ -3803,8 +3801,8 @@
       <w:r>
         <w:t>importer</w:t>
       </w:r>
+      <w:bookmarkEnd w:id="22"/>
       <w:bookmarkEnd w:id="23"/>
-      <w:bookmarkEnd w:id="24"/>
     </w:p>
     <w:p>
       <w:proofErr w:type="spellStart"/>
@@ -3913,8 +3911,8 @@
       <w:pPr>
         <w:pStyle w:val="Overskrift3"/>
       </w:pPr>
-      <w:bookmarkStart w:id="25" w:name="_Toc221332854"/>
-      <w:bookmarkStart w:id="26" w:name="_Toc253924041"/>
+      <w:bookmarkStart w:id="24" w:name="_Toc221332854"/>
+      <w:bookmarkStart w:id="25" w:name="_Toc253924041"/>
       <w:r>
         <w:t xml:space="preserve">Installation af </w:t>
       </w:r>
@@ -3926,8 +3924,8 @@
       <w:r>
         <w:t xml:space="preserve"> Applikationsserver</w:t>
       </w:r>
+      <w:bookmarkEnd w:id="24"/>
       <w:bookmarkEnd w:id="25"/>
-      <w:bookmarkEnd w:id="26"/>
     </w:p>
     <w:p>
       <w:proofErr w:type="spellStart"/>
@@ -4357,8 +4355,8 @@
       <w:pPr>
         <w:pStyle w:val="Overskrift3"/>
       </w:pPr>
-      <w:bookmarkStart w:id="27" w:name="_Toc221332855"/>
-      <w:bookmarkStart w:id="28" w:name="_Toc253924042"/>
+      <w:bookmarkStart w:id="26" w:name="_Toc221332855"/>
+      <w:bookmarkStart w:id="27" w:name="_Toc253924042"/>
       <w:r>
         <w:t xml:space="preserve">Konfiguration af </w:t>
       </w:r>
@@ -4370,8 +4368,8 @@
       <w:r>
         <w:t xml:space="preserve"> adgang til database</w:t>
       </w:r>
+      <w:bookmarkEnd w:id="26"/>
       <w:bookmarkEnd w:id="27"/>
-      <w:bookmarkEnd w:id="28"/>
     </w:p>
     <w:p>
       <w:pPr>
@@ -5316,8 +5314,8 @@
       <w:pPr>
         <w:pStyle w:val="Overskrift3"/>
       </w:pPr>
-      <w:bookmarkStart w:id="29" w:name="_Toc221332856"/>
-      <w:bookmarkStart w:id="30" w:name="_Toc253924043"/>
+      <w:bookmarkStart w:id="28" w:name="_Toc221332856"/>
+      <w:bookmarkStart w:id="29" w:name="_Toc253924043"/>
       <w:r>
         <w:t xml:space="preserve">Konfiguration af </w:t>
       </w:r>
@@ -5327,8 +5325,8 @@
       <w:r>
         <w:t>importer</w:t>
       </w:r>
+      <w:bookmarkEnd w:id="28"/>
       <w:bookmarkEnd w:id="29"/>
-      <w:bookmarkEnd w:id="30"/>
     </w:p>
     <w:p>
       <w:pPr>
@@ -5537,8 +5535,8 @@
       <w:pPr>
         <w:pStyle w:val="Overskrift3"/>
       </w:pPr>
-      <w:bookmarkStart w:id="31" w:name="_Toc221332857"/>
-      <w:bookmarkStart w:id="32" w:name="_Toc253924044"/>
+      <w:bookmarkStart w:id="30" w:name="_Toc221332857"/>
+      <w:bookmarkStart w:id="31" w:name="_Toc253924044"/>
       <w:r>
         <w:t xml:space="preserve">Installation af MS </w:t>
       </w:r>
@@ -5546,43 +5544,43 @@
       <w:r>
         <w:t>SQLServer</w:t>
       </w:r>
+      <w:bookmarkEnd w:id="30"/>
       <w:bookmarkEnd w:id="31"/>
+      <w:proofErr w:type="spellEnd"/>
+    </w:p>
+    <w:p>
+      <w:r>
+        <w:t xml:space="preserve">Microsoft SQL server er præ-installeret på </w:t>
+      </w:r>
+      <w:proofErr w:type="spellStart"/>
+      <w:r>
+        <w:t>SSI's</w:t>
+      </w:r>
+      <w:proofErr w:type="spellEnd"/>
+      <w:r>
+        <w:t xml:space="preserve"> miljø, så denne vejledning dækker ikke dette.</w:t>
+      </w:r>
+    </w:p>
+    <w:p>
+      <w:pPr>
+        <w:pStyle w:val="Overskrift3"/>
+      </w:pPr>
+      <w:bookmarkStart w:id="32" w:name="_Toc221332859"/>
+      <w:bookmarkStart w:id="33" w:name="_Toc253924045"/>
+      <w:r>
+        <w:t xml:space="preserve">Installation af </w:t>
+      </w:r>
+      <w:r>
+        <w:t>HAIBA</w:t>
+      </w:r>
+      <w:r>
+        <w:t xml:space="preserve"> </w:t>
+      </w:r>
+      <w:r>
+        <w:t>database</w:t>
+      </w:r>
       <w:bookmarkEnd w:id="32"/>
-      <w:proofErr w:type="spellEnd"/>
-    </w:p>
-    <w:p>
-      <w:r>
-        <w:t xml:space="preserve">Microsoft SQL server er præ-installeret på </w:t>
-      </w:r>
-      <w:proofErr w:type="spellStart"/>
-      <w:r>
-        <w:t>SSI's</w:t>
-      </w:r>
-      <w:proofErr w:type="spellEnd"/>
-      <w:r>
-        <w:t xml:space="preserve"> miljø, så denne vejledning dækker ikke dette.</w:t>
-      </w:r>
-    </w:p>
-    <w:p>
-      <w:pPr>
-        <w:pStyle w:val="Overskrift3"/>
-      </w:pPr>
-      <w:bookmarkStart w:id="33" w:name="_Toc221332859"/>
-      <w:bookmarkStart w:id="34" w:name="_Toc253924045"/>
-      <w:r>
-        <w:t xml:space="preserve">Installation af </w:t>
-      </w:r>
-      <w:r>
-        <w:t>HAIBA</w:t>
-      </w:r>
-      <w:r>
-        <w:t xml:space="preserve"> </w:t>
-      </w:r>
-      <w:r>
-        <w:t>database</w:t>
-      </w:r>
       <w:bookmarkEnd w:id="33"/>
-      <w:bookmarkEnd w:id="34"/>
     </w:p>
     <w:p>
       <w:pPr>
@@ -5639,12 +5637,128 @@
       <w:pPr>
         <w:pStyle w:val="Overskrift3"/>
       </w:pPr>
-      <w:bookmarkStart w:id="35" w:name="_Toc221332860"/>
-      <w:bookmarkStart w:id="36" w:name="_Toc253924046"/>
+      <w:bookmarkStart w:id="34" w:name="_Toc221332860"/>
+      <w:bookmarkStart w:id="35" w:name="_Toc253924046"/>
       <w:r>
         <w:t>Installation af WAR fil</w:t>
       </w:r>
+      <w:bookmarkEnd w:id="34"/>
       <w:bookmarkEnd w:id="35"/>
+    </w:p>
+    <w:p>
+      <w:pPr>
+        <w:jc w:val="left"/>
+      </w:pPr>
+      <w:r>
+        <w:t>Importer</w:t>
+      </w:r>
+      <w:r>
+        <w:t xml:space="preserve"> applikationen ligger i et JEE web arkiv (</w:t>
+      </w:r>
+      <w:proofErr w:type="spellStart"/>
+      <w:r>
+        <w:t>war</w:t>
+      </w:r>
+      <w:proofErr w:type="spellEnd"/>
+      <w:r>
+        <w:t xml:space="preserve"> fil), for at installere den i </w:t>
+      </w:r>
+      <w:proofErr w:type="spellStart"/>
+      <w:r>
+        <w:t>tomcat</w:t>
+      </w:r>
+      <w:proofErr w:type="spellEnd"/>
+      <w:r>
+        <w:t xml:space="preserve"> serveren skal den kopieres til &lt;</w:t>
+      </w:r>
+      <w:proofErr w:type="spellStart"/>
+      <w:r>
+        <w:t>Tomcat</w:t>
+      </w:r>
+      <w:proofErr w:type="spellEnd"/>
+      <w:r>
+        <w:t xml:space="preserve"> installationsdir&gt;/</w:t>
+      </w:r>
+      <w:proofErr w:type="spellStart"/>
+      <w:r>
+        <w:t>webapps</w:t>
+      </w:r>
+      <w:proofErr w:type="spellEnd"/>
+      <w:r>
+        <w:t xml:space="preserve"> -efterfølgende vil </w:t>
+      </w:r>
+      <w:proofErr w:type="spellStart"/>
+      <w:r>
+        <w:t>tomcat</w:t>
+      </w:r>
+      <w:proofErr w:type="spellEnd"/>
+      <w:r>
+        <w:t xml:space="preserve"> selv sørge for at klargøre (</w:t>
+      </w:r>
+      <w:proofErr w:type="spellStart"/>
+      <w:r>
+        <w:t>deploye</w:t>
+      </w:r>
+      <w:proofErr w:type="spellEnd"/>
+      <w:r>
+        <w:t>) filen.</w:t>
+      </w:r>
+    </w:p>
+    <w:p>
+      <w:pPr>
+        <w:jc w:val="left"/>
+      </w:pPr>
+    </w:p>
+    <w:p>
+      <w:pPr>
+        <w:jc w:val="left"/>
+      </w:pPr>
+      <w:r>
+        <w:rPr>
+          <w:color w:val="FF0000"/>
+        </w:rPr>
+        <w:t>&lt;TODO</w:t>
+      </w:r>
+      <w:r>
+        <w:rPr>
+          <w:color w:val="FF0000"/>
+        </w:rPr>
+        <w:t xml:space="preserve"> hvor skal </w:t>
+      </w:r>
+      <w:proofErr w:type="spellStart"/>
+      <w:r>
+        <w:rPr>
+          <w:color w:val="FF0000"/>
+        </w:rPr>
+        <w:t>war</w:t>
+      </w:r>
+      <w:proofErr w:type="spellEnd"/>
+      <w:r>
+        <w:rPr>
+          <w:color w:val="FF0000"/>
+        </w:rPr>
+        <w:t xml:space="preserve"> filen ligges hen? - CD, filsystem eller lign?</w:t>
+      </w:r>
+      <w:r>
+        <w:rPr>
+          <w:color w:val="FF0000"/>
+        </w:rPr>
+        <w:t>&gt;</w:t>
+      </w:r>
+    </w:p>
+    <w:p>
+      <w:pPr>
+        <w:jc w:val="left"/>
+      </w:pPr>
+    </w:p>
+    <w:p>
+      <w:pPr>
+        <w:pStyle w:val="Overskrift2"/>
+      </w:pPr>
+      <w:bookmarkStart w:id="36" w:name="_Toc253924047"/>
+      <w:r>
+        <w:t>Opdatering til nye versioner</w:t>
+      </w:r>
       <w:bookmarkEnd w:id="36"/>
     </w:p>
     <w:p>
@@ -5652,156 +5766,40 @@
         <w:jc w:val="left"/>
       </w:pPr>
       <w:r>
-        <w:t>Importer</w:t>
-      </w:r>
-      <w:r>
-        <w:t xml:space="preserve"> applikationen ligger i et JEE web arkiv (</w:t>
+        <w:t xml:space="preserve">Når nye versioner af </w:t>
+      </w:r>
+      <w:r>
+        <w:t>FGR-d</w:t>
+      </w:r>
+      <w:r>
+        <w:t>ata</w:t>
+      </w:r>
+      <w:r>
+        <w:t>importen</w:t>
+      </w:r>
+      <w:r>
+        <w:t xml:space="preserve"> </w:t>
+      </w:r>
+      <w:r>
+        <w:t xml:space="preserve">udkommer, vil der medfølge </w:t>
       </w:r>
       <w:proofErr w:type="spellStart"/>
       <w:r>
-        <w:t>war</w:t>
+        <w:t>release</w:t>
       </w:r>
       <w:proofErr w:type="spellEnd"/>
       <w:r>
-        <w:t xml:space="preserve"> fil), for at installere den i </w:t>
+        <w:t xml:space="preserve"> notes som</w:t>
+      </w:r>
+      <w:r>
+        <w:t xml:space="preserve"> forklarer database-migrering, </w:t>
       </w:r>
       <w:proofErr w:type="spellStart"/>
       <w:r>
-        <w:t>tomcat</w:t>
+        <w:t>rollback</w:t>
       </w:r>
       <w:proofErr w:type="spellEnd"/>
       <w:r>
-        <w:t xml:space="preserve"> serveren skal den kopieres til &lt;</w:t>
-      </w:r>
-      <w:proofErr w:type="spellStart"/>
-      <w:r>
-        <w:t>Tomcat</w:t>
-      </w:r>
-      <w:proofErr w:type="spellEnd"/>
-      <w:r>
-        <w:t xml:space="preserve"> installationsdir&gt;/</w:t>
-      </w:r>
-      <w:proofErr w:type="spellStart"/>
-      <w:r>
-        <w:t>webapps</w:t>
-      </w:r>
-      <w:proofErr w:type="spellEnd"/>
-      <w:r>
-        <w:t xml:space="preserve"> -efterfølgende vil </w:t>
-      </w:r>
-      <w:proofErr w:type="spellStart"/>
-      <w:r>
-        <w:t>tomcat</w:t>
-      </w:r>
-      <w:proofErr w:type="spellEnd"/>
-      <w:r>
-        <w:t xml:space="preserve"> selv sørge for at klargøre (</w:t>
-      </w:r>
-      <w:proofErr w:type="spellStart"/>
-      <w:r>
-        <w:t>deploye</w:t>
-      </w:r>
-      <w:proofErr w:type="spellEnd"/>
-      <w:r>
-        <w:t>) filen.</w:t>
-      </w:r>
-    </w:p>
-    <w:p>
-      <w:pPr>
-        <w:jc w:val="left"/>
-      </w:pPr>
-    </w:p>
-    <w:p>
-      <w:pPr>
-        <w:jc w:val="left"/>
-      </w:pPr>
-      <w:r>
-        <w:rPr>
-          <w:color w:val="FF0000"/>
-        </w:rPr>
-        <w:t>&lt;TODO</w:t>
-      </w:r>
-      <w:r>
-        <w:rPr>
-          <w:color w:val="FF0000"/>
-        </w:rPr>
-        <w:t xml:space="preserve"> hvor skal </w:t>
-      </w:r>
-      <w:proofErr w:type="spellStart"/>
-      <w:r>
-        <w:rPr>
-          <w:color w:val="FF0000"/>
-        </w:rPr>
-        <w:t>war</w:t>
-      </w:r>
-      <w:proofErr w:type="spellEnd"/>
-      <w:r>
-        <w:rPr>
-          <w:color w:val="FF0000"/>
-        </w:rPr>
-        <w:t xml:space="preserve"> filen ligges hen? - CD, filsystem eller lign?</w:t>
-      </w:r>
-      <w:r>
-        <w:rPr>
-          <w:color w:val="FF0000"/>
-        </w:rPr>
-        <w:t>&gt;</w:t>
-      </w:r>
-    </w:p>
-    <w:p>
-      <w:pPr>
-        <w:jc w:val="left"/>
-      </w:pPr>
-    </w:p>
-    <w:p>
-      <w:pPr>
-        <w:pStyle w:val="Overskrift2"/>
-      </w:pPr>
-      <w:bookmarkStart w:id="37" w:name="_Toc253924047"/>
-      <w:r>
-        <w:t>Opdatering til nye versioner</w:t>
-      </w:r>
-      <w:bookmarkEnd w:id="37"/>
-    </w:p>
-    <w:p>
-      <w:pPr>
-        <w:jc w:val="left"/>
-      </w:pPr>
-      <w:r>
-        <w:t xml:space="preserve">Når nye versioner af </w:t>
-      </w:r>
-      <w:r>
-        <w:t>FGR-d</w:t>
-      </w:r>
-      <w:r>
-        <w:t>ata</w:t>
-      </w:r>
-      <w:r>
-        <w:t>importen</w:t>
-      </w:r>
-      <w:r>
-        <w:t xml:space="preserve"> </w:t>
-      </w:r>
-      <w:r>
-        <w:t xml:space="preserve">udkommer, vil der medfølge </w:t>
-      </w:r>
-      <w:proofErr w:type="spellStart"/>
-      <w:r>
-        <w:t>release</w:t>
-      </w:r>
-      <w:proofErr w:type="spellEnd"/>
-      <w:r>
-        <w:t xml:space="preserve"> notes som</w:t>
-      </w:r>
-      <w:r>
-        <w:t xml:space="preserve"> forklarer database-migrering, </w:t>
-      </w:r>
-      <w:proofErr w:type="spellStart"/>
-      <w:r>
-        <w:t>rollback</w:t>
-      </w:r>
-      <w:proofErr w:type="spellEnd"/>
-      <w:r>
         <w:t>-procedure, service vindue</w:t>
       </w:r>
       <w:r>
@@ -5812,178 +5810,178 @@
       <w:pPr>
         <w:pStyle w:val="Overskrift1"/>
       </w:pPr>
-      <w:bookmarkStart w:id="38" w:name="_Toc253924048"/>
+      <w:bookmarkStart w:id="37" w:name="_Toc253924048"/>
       <w:r>
         <w:lastRenderedPageBreak/>
         <w:t>Daglig Drift</w:t>
       </w:r>
+      <w:bookmarkEnd w:id="37"/>
+    </w:p>
+    <w:p>
+      <w:pPr>
+        <w:pStyle w:val="Overskrift2"/>
+      </w:pPr>
+      <w:bookmarkStart w:id="38" w:name="_Toc253924049"/>
+      <w:r>
+        <w:t>FGR-data</w:t>
+      </w:r>
+      <w:r>
+        <w:t>importer</w:t>
+      </w:r>
       <w:bookmarkEnd w:id="38"/>
     </w:p>
     <w:p>
       <w:pPr>
-        <w:pStyle w:val="Overskrift2"/>
-      </w:pPr>
-      <w:bookmarkStart w:id="39" w:name="_Toc253924049"/>
+        <w:jc w:val="left"/>
+      </w:pPr>
+      <w:proofErr w:type="spellStart"/>
+      <w:r>
+        <w:t>Importeren</w:t>
+      </w:r>
+      <w:proofErr w:type="spellEnd"/>
+      <w:r>
+        <w:t xml:space="preserve"> sørger for at importere </w:t>
+      </w:r>
+      <w:r>
+        <w:t xml:space="preserve">filer fra </w:t>
+      </w:r>
+      <w:proofErr w:type="spellStart"/>
+      <w:r>
+        <w:t>ssi</w:t>
+      </w:r>
+      <w:proofErr w:type="spellEnd"/>
+      <w:r>
+        <w:t xml:space="preserve">, for så </w:t>
+      </w:r>
+      <w:r>
+        <w:t xml:space="preserve">at </w:t>
+      </w:r>
+      <w:r>
+        <w:t xml:space="preserve">eksportere data til HAIBA </w:t>
+      </w:r>
+      <w:r>
+        <w:t>databasen.</w:t>
+      </w:r>
+    </w:p>
+    <w:p/>
+    <w:p>
+      <w:r>
+        <w:t>FGR-</w:t>
+      </w:r>
+      <w:proofErr w:type="spellStart"/>
+      <w:r>
+        <w:t>data</w:t>
+      </w:r>
+      <w:r>
+        <w:t>importeren</w:t>
+      </w:r>
+      <w:proofErr w:type="spellEnd"/>
+      <w:r>
+        <w:t xml:space="preserve"> består af en </w:t>
+      </w:r>
+      <w:proofErr w:type="spellStart"/>
+      <w:r>
+        <w:t>Tomcat</w:t>
+      </w:r>
+      <w:proofErr w:type="spellEnd"/>
+      <w:r>
+        <w:t xml:space="preserve"> applikationsserver indeholdende en </w:t>
+      </w:r>
+      <w:proofErr w:type="spellStart"/>
+      <w:r>
+        <w:t>war</w:t>
+      </w:r>
+      <w:proofErr w:type="spellEnd"/>
+      <w:r>
+        <w:t xml:space="preserve"> fil som er selve applikationen. Desuden er der eksterne afhængigheder til en HAIBA database</w:t>
+      </w:r>
+      <w:r>
+        <w:t xml:space="preserve"> og </w:t>
+      </w:r>
+      <w:proofErr w:type="spellStart"/>
+      <w:r>
+        <w:t>SSI's</w:t>
+      </w:r>
+      <w:proofErr w:type="spellEnd"/>
+      <w:r>
+        <w:t xml:space="preserve"> hjemmeside hvor SKS klassifikationer ligger i filformat.</w:t>
+      </w:r>
+    </w:p>
+    <w:p>
+      <w:pPr>
+        <w:pStyle w:val="Overskrift3"/>
+      </w:pPr>
+      <w:bookmarkStart w:id="39" w:name="_Toc253924050"/>
+      <w:r>
+        <w:t>Fremgangsmåde for indlæsning af nye data</w:t>
+      </w:r>
+      <w:bookmarkEnd w:id="39"/>
+    </w:p>
+    <w:p>
+      <w:pPr>
+        <w:jc w:val="left"/>
+      </w:pPr>
+      <w:proofErr w:type="spellStart"/>
+      <w:r>
+        <w:t>Importeren</w:t>
+      </w:r>
+      <w:proofErr w:type="spellEnd"/>
+      <w:r>
+        <w:t xml:space="preserve"> </w:t>
+      </w:r>
+      <w:r>
+        <w:t>kører</w:t>
+      </w:r>
+      <w:r>
+        <w:t xml:space="preserve"> </w:t>
+      </w:r>
+      <w:r>
+        <w:t>periodisk</w:t>
+      </w:r>
+      <w:r>
+        <w:t xml:space="preserve"> </w:t>
+      </w:r>
+      <w:r>
+        <w:t>(</w:t>
+      </w:r>
+      <w:proofErr w:type="spellStart"/>
+      <w:r>
+        <w:t>konfigurerbart</w:t>
+      </w:r>
+      <w:proofErr w:type="spellEnd"/>
+      <w:r>
+        <w:t xml:space="preserve"> pr. type)</w:t>
+      </w:r>
+      <w:r>
+        <w:t>.</w:t>
+      </w:r>
+    </w:p>
+    <w:p>
+      <w:pPr>
+        <w:jc w:val="left"/>
+      </w:pPr>
+      <w:r>
+        <w:t>Først hentes kildefilen. Hvis dette går godt, parses data. Herefter tømmes den tidligere importerede database og nye data lægges ind.</w:t>
+      </w:r>
+    </w:p>
+    <w:p>
+      <w:pPr>
+        <w:pStyle w:val="Overskrift3"/>
+      </w:pPr>
+      <w:bookmarkStart w:id="40" w:name="_Toc253924051"/>
+      <w:r>
+        <w:t>Konfiguration</w:t>
+      </w:r>
+      <w:r>
+        <w:t xml:space="preserve"> af </w:t>
+      </w:r>
       <w:r>
         <w:t>FGR-data</w:t>
       </w:r>
       <w:r>
         <w:t>importer</w:t>
       </w:r>
-      <w:bookmarkEnd w:id="39"/>
-    </w:p>
-    <w:p>
-      <w:pPr>
-        <w:jc w:val="left"/>
-      </w:pPr>
-      <w:proofErr w:type="spellStart"/>
-      <w:r>
-        <w:t>Importeren</w:t>
-      </w:r>
-      <w:proofErr w:type="spellEnd"/>
-      <w:r>
-        <w:t xml:space="preserve"> sørger for at importere </w:t>
-      </w:r>
-      <w:r>
-        <w:t xml:space="preserve">filer fra </w:t>
-      </w:r>
-      <w:proofErr w:type="spellStart"/>
-      <w:r>
-        <w:t>ssi</w:t>
-      </w:r>
-      <w:proofErr w:type="spellEnd"/>
-      <w:r>
-        <w:t xml:space="preserve">, for så </w:t>
-      </w:r>
-      <w:r>
-        <w:t xml:space="preserve">at </w:t>
-      </w:r>
-      <w:r>
-        <w:t xml:space="preserve">eksportere data til HAIBA </w:t>
-      </w:r>
-      <w:r>
-        <w:t>databasen.</w:t>
-      </w:r>
-    </w:p>
-    <w:p/>
-    <w:p>
-      <w:r>
-        <w:t>FGR-</w:t>
-      </w:r>
-      <w:proofErr w:type="spellStart"/>
-      <w:r>
-        <w:t>data</w:t>
-      </w:r>
-      <w:r>
-        <w:t>importeren</w:t>
-      </w:r>
-      <w:proofErr w:type="spellEnd"/>
-      <w:r>
-        <w:t xml:space="preserve"> består af en </w:t>
-      </w:r>
-      <w:proofErr w:type="spellStart"/>
-      <w:r>
-        <w:t>Tomcat</w:t>
-      </w:r>
-      <w:proofErr w:type="spellEnd"/>
-      <w:r>
-        <w:t xml:space="preserve"> applikationsserver indeholdende en </w:t>
-      </w:r>
-      <w:proofErr w:type="spellStart"/>
-      <w:r>
-        <w:t>war</w:t>
-      </w:r>
-      <w:proofErr w:type="spellEnd"/>
-      <w:r>
-        <w:t xml:space="preserve"> fil som er selve applikationen. Desuden er der eksterne afhængigheder til en HAIBA database</w:t>
-      </w:r>
-      <w:r>
-        <w:t xml:space="preserve"> og </w:t>
-      </w:r>
-      <w:proofErr w:type="spellStart"/>
-      <w:r>
-        <w:t>SSI's</w:t>
-      </w:r>
-      <w:proofErr w:type="spellEnd"/>
-      <w:r>
-        <w:t xml:space="preserve"> hjemmeside hvor SKS klassifikationer ligger i filformat.</w:t>
-      </w:r>
-    </w:p>
-    <w:p>
-      <w:pPr>
-        <w:pStyle w:val="Overskrift3"/>
-      </w:pPr>
-      <w:bookmarkStart w:id="40" w:name="_Toc253924050"/>
-      <w:r>
-        <w:t>Fremgangsmåde for indlæsning af nye data</w:t>
-      </w:r>
       <w:bookmarkEnd w:id="40"/>
-    </w:p>
-    <w:p>
-      <w:pPr>
-        <w:jc w:val="left"/>
-      </w:pPr>
-      <w:proofErr w:type="spellStart"/>
-      <w:r>
-        <w:t>Importeren</w:t>
-      </w:r>
-      <w:proofErr w:type="spellEnd"/>
-      <w:r>
-        <w:t xml:space="preserve"> </w:t>
-      </w:r>
-      <w:r>
-        <w:t>kører</w:t>
-      </w:r>
-      <w:r>
-        <w:t xml:space="preserve"> </w:t>
-      </w:r>
-      <w:r>
-        <w:t>periodisk</w:t>
-      </w:r>
-      <w:r>
-        <w:t xml:space="preserve"> </w:t>
-      </w:r>
-      <w:r>
-        <w:t>(</w:t>
-      </w:r>
-      <w:proofErr w:type="spellStart"/>
-      <w:r>
-        <w:t>konfigurerbart</w:t>
-      </w:r>
-      <w:proofErr w:type="spellEnd"/>
-      <w:r>
-        <w:t xml:space="preserve"> pr. type)</w:t>
-      </w:r>
-      <w:r>
-        <w:t>.</w:t>
-      </w:r>
-    </w:p>
-    <w:p>
-      <w:pPr>
-        <w:jc w:val="left"/>
-      </w:pPr>
-      <w:r>
-        <w:t>Først hentes kildefilen. Hvis dette går godt, parses data. Herefter tømmes den tidligere importerede database og nye data lægges ind.</w:t>
-      </w:r>
-    </w:p>
-    <w:p>
-      <w:pPr>
-        <w:pStyle w:val="Overskrift3"/>
-      </w:pPr>
-      <w:bookmarkStart w:id="41" w:name="_Toc253924051"/>
-      <w:r>
-        <w:t>Konfiguration</w:t>
-      </w:r>
-      <w:r>
-        <w:t xml:space="preserve"> af </w:t>
-      </w:r>
-      <w:r>
-        <w:t>FGR-data</w:t>
-      </w:r>
-      <w:r>
-        <w:t>importer</w:t>
-      </w:r>
-      <w:bookmarkEnd w:id="41"/>
     </w:p>
     <w:p>
       <w:pPr>
@@ -6186,16 +6184,7 @@
                 <w:color w:val="000000"/>
                 <w:lang w:val="en-US"/>
               </w:rPr>
-              <w:t>sks</w:t>
-            </w:r>
-            <w:r>
-              <w:rPr>
-                <w:rFonts w:eastAsia="Cambria" w:cs="Arial"/>
-                <w:b/>
-                <w:color w:val="000000"/>
-                <w:lang w:val="en-US"/>
-              </w:rPr>
-              <w:t>.</w:t>
+              <w:t>sks.</w:t>
             </w:r>
             <w:r>
               <w:rPr>
@@ -6233,16 +6222,7 @@
                 <w:color w:val="000000"/>
                 <w:lang w:val="en-US"/>
               </w:rPr>
-              <w:t>sor</w:t>
-            </w:r>
-            <w:r>
-              <w:rPr>
-                <w:rFonts w:eastAsia="Cambria" w:cs="Arial"/>
-                <w:b/>
-                <w:color w:val="000000"/>
-                <w:lang w:val="en-US"/>
-              </w:rPr>
-              <w:t>.</w:t>
+              <w:t>sor.</w:t>
             </w:r>
             <w:r>
               <w:rPr>
@@ -6868,6 +6848,84 @@
                 <w:rFonts w:eastAsia="Cambria" w:cs="Arial"/>
                 <w:b/>
                 <w:color w:val="000000"/>
+                <w:lang w:val="en-US"/>
+              </w:rPr>
+            </w:pPr>
+            <w:proofErr w:type="spellStart"/>
+            <w:proofErr w:type="gramStart"/>
+            <w:r>
+              <w:rPr>
+                <w:rFonts w:eastAsia="Cambria" w:cs="Arial"/>
+                <w:b/>
+                <w:color w:val="000000"/>
+                <w:lang w:val="en-US"/>
+              </w:rPr>
+              <w:t>shak.region.remoteurl</w:t>
+            </w:r>
+            <w:proofErr w:type="spellEnd"/>
+            <w:proofErr w:type="gramEnd"/>
+          </w:p>
+        </w:tc>
+        <w:tc>
+          <w:tcPr>
+            <w:tcW w:w="5953" w:type="dxa"/>
+          </w:tcPr>
+          <w:p>
+            <w:pPr>
+              <w:jc w:val="left"/>
+              <w:rPr>
+                <w:rFonts w:eastAsia="Cambria" w:cs="Arial"/>
+                <w:color w:val="000000"/>
+              </w:rPr>
+            </w:pPr>
+            <w:r>
+              <w:rPr>
+                <w:rFonts w:eastAsia="Cambria" w:cs="Arial"/>
+                <w:color w:val="000000"/>
+              </w:rPr>
+              <w:t>URL til shak</w:t>
+            </w:r>
+            <w:r>
+              <w:rPr>
+                <w:rFonts w:eastAsia="Cambria" w:cs="Arial"/>
+                <w:color w:val="000000"/>
+              </w:rPr>
+              <w:t>-region</w:t>
+            </w:r>
+            <w:r>
+              <w:rPr>
+                <w:rFonts w:eastAsia="Cambria" w:cs="Arial"/>
+                <w:color w:val="000000"/>
+              </w:rPr>
+              <w:t xml:space="preserve">fil, default </w:t>
+            </w:r>
+            <w:r>
+              <w:rPr>
+                <w:rFonts w:eastAsia="Cambria" w:cs="Arial"/>
+                <w:color w:val="000000"/>
+                <w:lang w:val="en-US"/>
+              </w:rPr>
+              <w:t>http://filer.sst.dk/sor/data/shak/shakregion/SHAKregion.xml</w:t>
+            </w:r>
+            <w:bookmarkStart w:id="41" w:name="_GoBack"/>
+            <w:bookmarkEnd w:id="41"/>
+          </w:p>
+        </w:tc>
+      </w:tr>
+      <w:tr>
+        <w:tc>
+          <w:tcPr>
+            <w:tcW w:w="3687" w:type="dxa"/>
+          </w:tcPr>
+          <w:p>
+            <w:pPr>
+              <w:tabs>
+                <w:tab w:val="left" w:pos="1504"/>
+              </w:tabs>
+              <w:rPr>
+                <w:rFonts w:eastAsia="Cambria" w:cs="Arial"/>
+                <w:b/>
+                <w:color w:val="000000"/>
               </w:rPr>
             </w:pPr>
             <w:proofErr w:type="spellStart"/>
@@ -7082,6 +7140,7 @@
                 <w:color w:val="000000"/>
                 <w:lang w:val="en-US"/>
               </w:rPr>
+              <w:lastRenderedPageBreak/>
               <w:t>ftp://filer.sst.dk/filer/sks/data/skscomplete/SKScomplete.txt</w:t>
             </w:r>
           </w:p>
@@ -7095,7 +7154,6 @@
       </w:pPr>
       <w:bookmarkStart w:id="42" w:name="_Toc253924052"/>
       <w:r>
-        <w:lastRenderedPageBreak/>
         <w:t>Database</w:t>
       </w:r>
       <w:r>
@@ -7714,8 +7772,7 @@
           <w:sz w:val="18"/>
           <w:szCs w:val="18"/>
         </w:rPr>
-        <w:t xml:space="preserve">
-------------------</w:t>
+        <w:t xml:space="preserve"> ------------------</w:t>
       </w:r>
     </w:p>
     <w:p>
@@ -7733,8 +7790,7 @@
           <w:sz w:val="18"/>
           <w:szCs w:val="18"/>
         </w:rPr>
-        <w:t xml:space="preserve">
-shak</w:t>
+        <w:t xml:space="preserve"> shak</w:t>
       </w:r>
     </w:p>
     <w:p>
@@ -7752,8 +7808,7 @@
           <w:sz w:val="18"/>
           <w:szCs w:val="18"/>
         </w:rPr>
-        <w:t xml:space="preserve">
-------------------</w:t>
+        <w:t xml:space="preserve"> ------------------</w:t>
       </w:r>
     </w:p>
     <w:p>
@@ -7771,8 +7826,7 @@
           <w:sz w:val="18"/>
           <w:szCs w:val="18"/>
         </w:rPr>
-        <w:t xml:space="preserve">
-</w:t>
+        <w:t xml:space="preserve"> </w:t>
       </w:r>
     </w:p>
     <w:p>
@@ -7790,8 +7844,7 @@
           <w:sz w:val="18"/>
           <w:szCs w:val="18"/>
         </w:rPr>
-        <w:t xml:space="preserve">
-Last import </w:t>
+        <w:t xml:space="preserve"> Last import </w:t>
       </w:r>
       <w:proofErr w:type="spellStart"/>
       <w:r>
@@ -7917,8 +7970,7 @@
           <w:sz w:val="18"/>
           <w:szCs w:val="18"/>
         </w:rPr>
-        <w:t xml:space="preserve">
-------------------</w:t>
+        <w:t xml:space="preserve"> ------------------</w:t>
       </w:r>
     </w:p>
     <w:p>
@@ -7936,8 +7988,7 @@
           <w:sz w:val="18"/>
           <w:szCs w:val="18"/>
         </w:rPr>
-        <w:t xml:space="preserve">
-Manual start importer</w:t>
+        <w:t xml:space="preserve"> Manual start importer</w:t>
       </w:r>
     </w:p>
     <w:p>
@@ -7955,8 +8006,7 @@
           <w:sz w:val="18"/>
           <w:szCs w:val="18"/>
         </w:rPr>
-        <w:t xml:space="preserve">
-</w:t>
+        <w:t xml:space="preserve"> </w:t>
       </w:r>
       <w:proofErr w:type="spellStart"/>
       <w:r>
@@ -7992,8 +8042,7 @@
           <w:sz w:val="18"/>
           <w:szCs w:val="18"/>
         </w:rPr>
-        <w:t xml:space="preserve">
-status: MANUAL</w:t>
+        <w:t xml:space="preserve"> status: MANUAL</w:t>
       </w:r>
     </w:p>
     <w:p>
@@ -8011,8 +8060,7 @@
           <w:sz w:val="18"/>
           <w:szCs w:val="18"/>
         </w:rPr>
-        <w:t xml:space="preserve">
-</w:t>
+        <w:t xml:space="preserve"> </w:t>
       </w:r>
     </w:p>
     <w:p>
@@ -8030,8 +8078,7 @@
           <w:sz w:val="18"/>
           <w:szCs w:val="18"/>
         </w:rPr>
-        <w:t xml:space="preserve">
-------------------</w:t>
+        <w:t xml:space="preserve"> ------------------</w:t>
       </w:r>
     </w:p>
     <w:p>
@@ -8049,8 +8096,7 @@
           <w:sz w:val="18"/>
           <w:szCs w:val="18"/>
         </w:rPr>
-        <w:t xml:space="preserve">
-</w:t>
+        <w:t xml:space="preserve"> </w:t>
       </w:r>
       <w:proofErr w:type="spellStart"/>
       <w:r>
@@ -8078,8 +8124,7 @@
           <w:sz w:val="18"/>
           <w:szCs w:val="18"/>
         </w:rPr>
-        <w:t xml:space="preserve">
-------------------</w:t>
+        <w:t xml:space="preserve"> ------------------</w:t>
       </w:r>
     </w:p>
     <w:p>
@@ -8097,8 +8142,7 @@
           <w:sz w:val="18"/>
           <w:szCs w:val="18"/>
         </w:rPr>
-        <w:t xml:space="preserve">
-</w:t>
+        <w:t xml:space="preserve"> </w:t>
       </w:r>
     </w:p>
     <w:p>
@@ -8116,8 +8160,7 @@
           <w:sz w:val="18"/>
           <w:szCs w:val="18"/>
         </w:rPr>
-        <w:t xml:space="preserve">
-Last import </w:t>
+        <w:t xml:space="preserve"> Last import </w:t>
       </w:r>
       <w:proofErr w:type="spellStart"/>
       <w:r>
@@ -8243,8 +8286,7 @@
           <w:sz w:val="18"/>
           <w:szCs w:val="18"/>
         </w:rPr>
-        <w:t xml:space="preserve">
-------------------</w:t>
+        <w:t xml:space="preserve"> ------------------</w:t>
       </w:r>
     </w:p>
     <w:p>
@@ -8262,8 +8304,7 @@
           <w:sz w:val="18"/>
           <w:szCs w:val="18"/>
         </w:rPr>
-        <w:t xml:space="preserve">
-Manual start importer</w:t>
+        <w:t xml:space="preserve"> Manual start importer</w:t>
       </w:r>
     </w:p>
     <w:p>
@@ -8281,8 +8322,7 @@
           <w:sz w:val="18"/>
           <w:szCs w:val="18"/>
         </w:rPr>
-        <w:t xml:space="preserve">
-</w:t>
+        <w:t xml:space="preserve"> </w:t>
       </w:r>
       <w:proofErr w:type="spellStart"/>
       <w:r>
@@ -8318,8 +8358,7 @@
           <w:sz w:val="18"/>
           <w:szCs w:val="18"/>
         </w:rPr>
-        <w:t xml:space="preserve">
-status: MANUAL</w:t>
+        <w:t xml:space="preserve"> status: MANUAL</w:t>
       </w:r>
     </w:p>
     <w:p>
@@ -8337,8 +8376,7 @@
           <w:sz w:val="18"/>
           <w:szCs w:val="18"/>
         </w:rPr>
-        <w:t xml:space="preserve">
-</w:t>
+        <w:t xml:space="preserve"> </w:t>
       </w:r>
     </w:p>
     <w:p>
@@ -8356,8 +8394,7 @@
           <w:sz w:val="18"/>
           <w:szCs w:val="18"/>
         </w:rPr>
-        <w:t xml:space="preserve">
-------------------</w:t>
+        <w:t xml:space="preserve"> ------------------</w:t>
       </w:r>
     </w:p>
     <w:p>
@@ -8375,8 +8412,7 @@
           <w:sz w:val="18"/>
           <w:szCs w:val="18"/>
         </w:rPr>
-        <w:t xml:space="preserve">
-</w:t>
+        <w:t xml:space="preserve"> </w:t>
       </w:r>
       <w:proofErr w:type="spellStart"/>
       <w:r>
@@ -8404,8 +8440,7 @@
           <w:sz w:val="18"/>
           <w:szCs w:val="18"/>
         </w:rPr>
-        <w:t xml:space="preserve">
-------------------</w:t>
+        <w:t xml:space="preserve"> ------------------</w:t>
       </w:r>
     </w:p>
     <w:p>
@@ -8423,8 +8458,7 @@
           <w:sz w:val="18"/>
           <w:szCs w:val="18"/>
         </w:rPr>
-        <w:t xml:space="preserve">
-</w:t>
+        <w:t xml:space="preserve"> </w:t>
       </w:r>
     </w:p>
     <w:p>
@@ -8442,8 +8476,7 @@
           <w:sz w:val="18"/>
           <w:szCs w:val="18"/>
         </w:rPr>
-        <w:t xml:space="preserve">
-Last import </w:t>
+        <w:t xml:space="preserve"> Last import </w:t>
       </w:r>
       <w:proofErr w:type="spellStart"/>
       <w:r>
@@ -8570,8 +8603,7 @@
           <w:szCs w:val="18"/>
         </w:rPr>
         <w:lastRenderedPageBreak/>
-        <w:t xml:space="preserve">
-------------------</w:t>
+        <w:t xml:space="preserve"> ------------------</w:t>
       </w:r>
     </w:p>
     <w:p>
@@ -8589,8 +8621,7 @@
           <w:sz w:val="18"/>
           <w:szCs w:val="18"/>
         </w:rPr>
-        <w:t xml:space="preserve">
-Manual start importer</w:t>
+        <w:t xml:space="preserve"> Manual start importer</w:t>
       </w:r>
     </w:p>
     <w:p>
@@ -8608,8 +8639,7 @@
           <w:sz w:val="18"/>
           <w:szCs w:val="18"/>
         </w:rPr>
-        <w:t xml:space="preserve">
-</w:t>
+        <w:t xml:space="preserve"> </w:t>
       </w:r>
       <w:proofErr w:type="spellStart"/>
       <w:r>
@@ -8640,8 +8670,7 @@
           <w:sz w:val="18"/>
           <w:szCs w:val="18"/>
         </w:rPr>
-        <w:t xml:space="preserve">
-status: MANUAL</w:t>
+        <w:t xml:space="preserve"> status: MANUAL</w:t>
       </w:r>
     </w:p>
     <w:p>
@@ -9884,7 +9913,7 @@
         <w:rStyle w:val="Sidetal1"/>
         <w:noProof/>
       </w:rPr>
-      <w:t>2</w:t>
+      <w:t>13</w:t>
     </w:r>
     <w:r>
       <w:rPr>
@@ -9967,27 +9996,14 @@
     <w:r>
       <w:t xml:space="preserve"> af </w:t>
     </w:r>
-    <w:r>
-      <w:fldChar w:fldCharType="begin"/>
-    </w:r>
-    <w:r>
-      <w:instrText xml:space="preserve"> NUMPAGES </w:instrText>
-    </w:r>
-    <w:r>
-      <w:fldChar w:fldCharType="separate"/>
-    </w:r>
-    <w:r>
-      <w:rPr>
-        <w:noProof/>
-      </w:rPr>
-      <w:t>13</w:t>
-    </w:r>
-    <w:r>
-      <w:rPr>
-        <w:noProof/>
-      </w:rPr>
-      <w:fldChar w:fldCharType="end"/>
-    </w:r>
+    <w:fldSimple w:instr=" NUMPAGES ">
+      <w:r>
+        <w:rPr>
+          <w:noProof/>
+        </w:rPr>
+        <w:t>13</w:t>
+      </w:r>
+    </w:fldSimple>
   </w:p>
   <w:p/>
 </w:ftr>
@@ -19282,7 +19298,7 @@
 </file>
 
 <file path=customXml/itemProps1.xml><?xml version="1.0" encoding="utf-8"?>
-<ds:datastoreItem xmlns:ds="http://schemas.openxmlformats.org/officeDocument/2006/customXml" ds:itemID="{01875541-A486-6A45-9BA2-D0EFD291E555}">
+<ds:datastoreItem xmlns:ds="http://schemas.openxmlformats.org/officeDocument/2006/customXml" ds:itemID="{056CBE3D-1F64-4147-BF8F-2C3CD89A476C}">
   <ds:schemaRefs>
     <ds:schemaRef ds:uri="http://schemas.openxmlformats.org/officeDocument/2006/bibliography"/>
   </ds:schemaRefs>

</xml_diff>